<commit_message>
Feat : Create Laporan IA dan Download Laporan IA , menyesuaikan template docx
</commit_message>
<xml_diff>
--- a/public/templates/template_lap_ia.docx
+++ b/public/templates/template_lap_ia.docx
@@ -20,7 +20,15 @@
         <w:t xml:space="preserve">DENGAN </w:t>
       </w:r>
       <w:r>
-        <w:t>${nama_mitra}</w:t>
+        <w:t>${</w:t>
+      </w:r>
+      <w:proofErr w:type="spellStart"/>
+      <w:r>
+        <w:t>nama_mitra</w:t>
+      </w:r>
+      <w:proofErr w:type="spellEnd"/>
+      <w:r>
+        <w:t>}</w:t>
       </w:r>
     </w:p>
     <w:p>
@@ -104,9 +112,19 @@
               </w:pBdr>
               <w:spacing w:line="240" w:lineRule="auto"/>
             </w:pPr>
-            <w:r>
-              <w:t>Judul Kegiatan</w:t>
-            </w:r>
+            <w:proofErr w:type="spellStart"/>
+            <w:r>
+              <w:t>Judul</w:t>
+            </w:r>
+            <w:proofErr w:type="spellEnd"/>
+            <w:r>
+              <w:t xml:space="preserve"> </w:t>
+            </w:r>
+            <w:proofErr w:type="spellStart"/>
+            <w:r>
+              <w:t>Kegiatan</w:t>
+            </w:r>
+            <w:proofErr w:type="spellEnd"/>
           </w:p>
         </w:tc>
         <w:tc>
@@ -133,7 +151,15 @@
               <w:spacing w:line="240" w:lineRule="auto"/>
             </w:pPr>
             <w:r>
-              <w:t>${nama_kegiatan}</w:t>
+              <w:t>${</w:t>
+            </w:r>
+            <w:proofErr w:type="spellStart"/>
+            <w:r>
+              <w:t>nama_kegiatan</w:t>
+            </w:r>
+            <w:proofErr w:type="spellEnd"/>
+            <w:r>
+              <w:t>}</w:t>
             </w:r>
           </w:p>
         </w:tc>
@@ -191,8 +217,21 @@
               <w:spacing w:line="240" w:lineRule="auto"/>
             </w:pPr>
             <w:r>
-              <w:t>Waktu Pelaksanaan Kegiatan</w:t>
-            </w:r>
+              <w:t xml:space="preserve">Waktu </w:t>
+            </w:r>
+            <w:proofErr w:type="spellStart"/>
+            <w:r>
+              <w:t>Pelaksanaan</w:t>
+            </w:r>
+            <w:proofErr w:type="spellEnd"/>
+            <w:r>
+              <w:t xml:space="preserve"> </w:t>
+            </w:r>
+            <w:proofErr w:type="spellStart"/>
+            <w:r>
+              <w:t>Kegiatan</w:t>
+            </w:r>
+            <w:proofErr w:type="spellEnd"/>
           </w:p>
         </w:tc>
         <w:tc>
@@ -219,7 +258,28 @@
               <w:spacing w:line="240" w:lineRule="auto"/>
             </w:pPr>
             <w:r>
-              <w:t>${durasi}, ${tahun_ajaran} , ${tahun_ajaran_1}/${tahun_ajaran_2}</w:t>
+              <w:t>${</w:t>
+            </w:r>
+            <w:proofErr w:type="spellStart"/>
+            <w:r>
+              <w:t>durasi</w:t>
+            </w:r>
+            <w:proofErr w:type="spellEnd"/>
+            <w:r>
+              <w:t>}, ${</w:t>
+            </w:r>
+            <w:proofErr w:type="spellStart"/>
+            <w:r>
+              <w:t>tahun_ajaran</w:t>
+            </w:r>
+            <w:proofErr w:type="spellEnd"/>
+            <w:proofErr w:type="gramStart"/>
+            <w:r>
+              <w:t>} ,</w:t>
+            </w:r>
+            <w:proofErr w:type="gramEnd"/>
+            <w:r>
+              <w:t xml:space="preserve"> ${tahun_ajaran_1}/${tahun_ajaran_2}</w:t>
             </w:r>
           </w:p>
         </w:tc>
@@ -276,8 +336,13 @@
               </w:pBdr>
               <w:spacing w:line="240" w:lineRule="auto"/>
             </w:pPr>
-            <w:r>
-              <w:t>Referensi Kerjasama</w:t>
+            <w:proofErr w:type="spellStart"/>
+            <w:r>
+              <w:t>Referensi</w:t>
+            </w:r>
+            <w:proofErr w:type="spellEnd"/>
+            <w:r>
+              <w:t xml:space="preserve"> Kerjasama</w:t>
             </w:r>
           </w:p>
           <w:p>
@@ -321,10 +386,29 @@
               <w:spacing w:line="240" w:lineRule="auto"/>
             </w:pPr>
             <w:r>
-              <w:t xml:space="preserve">No. PKS : </w:t>
-            </w:r>
-            <w:r>
-              <w:t>${no_pks}</w:t>
+              <w:t xml:space="preserve">No. </w:t>
+            </w:r>
+            <w:proofErr w:type="gramStart"/>
+            <w:r>
+              <w:t>PKS :</w:t>
+            </w:r>
+            <w:proofErr w:type="gramEnd"/>
+            <w:r>
+              <w:t xml:space="preserve"> </w:t>
+            </w:r>
+            <w:r>
+              <w:t>${</w:t>
+            </w:r>
+            <w:proofErr w:type="spellStart"/>
+            <w:r>
+              <w:t>no_pks</w:t>
+            </w:r>
+            <w:r>
+              <w:t>_mitra</w:t>
+            </w:r>
+            <w:proofErr w:type="spellEnd"/>
+            <w:r>
+              <w:t>}</w:t>
             </w:r>
           </w:p>
           <w:p>
@@ -340,10 +424,26 @@
               <w:spacing w:line="240" w:lineRule="auto"/>
             </w:pPr>
             <w:r>
-              <w:t xml:space="preserve">No. IA : </w:t>
-            </w:r>
-            <w:r>
-              <w:t>${no_ia}</w:t>
+              <w:t xml:space="preserve">No. </w:t>
+            </w:r>
+            <w:proofErr w:type="gramStart"/>
+            <w:r>
+              <w:t>IA :</w:t>
+            </w:r>
+            <w:proofErr w:type="gramEnd"/>
+            <w:r>
+              <w:t xml:space="preserve"> </w:t>
+            </w:r>
+            <w:r>
+              <w:t>${</w:t>
+            </w:r>
+            <w:proofErr w:type="spellStart"/>
+            <w:r>
+              <w:t>no_ia</w:t>
+            </w:r>
+            <w:proofErr w:type="spellEnd"/>
+            <w:r>
+              <w:t>}</w:t>
             </w:r>
           </w:p>
         </w:tc>
@@ -429,7 +529,15 @@
               <w:spacing w:line="240" w:lineRule="auto"/>
             </w:pPr>
             <w:r>
-              <w:t xml:space="preserve">${nama_mitra} </w:t>
+              <w:t>${</w:t>
+            </w:r>
+            <w:proofErr w:type="spellStart"/>
+            <w:r>
+              <w:t>nama_mitra</w:t>
+            </w:r>
+            <w:proofErr w:type="spellEnd"/>
+            <w:r>
+              <w:t xml:space="preserve">} </w:t>
             </w:r>
           </w:p>
         </w:tc>
@@ -487,8 +595,13 @@
               <w:spacing w:line="240" w:lineRule="auto"/>
             </w:pPr>
             <w:r>
-              <w:t>Ruang Lingkup</w:t>
-            </w:r>
+              <w:t xml:space="preserve">Ruang </w:t>
+            </w:r>
+            <w:proofErr w:type="spellStart"/>
+            <w:r>
+              <w:t>Lingkup</w:t>
+            </w:r>
+            <w:proofErr w:type="spellEnd"/>
           </w:p>
         </w:tc>
         <w:tc>
@@ -515,7 +628,21 @@
               <w:spacing w:line="240" w:lineRule="auto"/>
             </w:pPr>
             <w:r>
-              <w:t>&lt;Ruang Lingkup&gt;</w:t>
+              <w:t>${</w:t>
+            </w:r>
+            <w:proofErr w:type="spellStart"/>
+            <w:r>
+              <w:t>ruang_lin</w:t>
+            </w:r>
+            <w:r>
+              <w:t>g</w:t>
+            </w:r>
+            <w:r>
+              <w:t>kup</w:t>
+            </w:r>
+            <w:proofErr w:type="spellEnd"/>
+            <w:r>
+              <w:t>}</w:t>
             </w:r>
           </w:p>
         </w:tc>
@@ -573,8 +700,13 @@
               <w:spacing w:line="240" w:lineRule="auto"/>
             </w:pPr>
             <w:r>
-              <w:t>Hasil Pelaksanaan</w:t>
-            </w:r>
+              <w:t xml:space="preserve">Hasil </w:t>
+            </w:r>
+            <w:proofErr w:type="spellStart"/>
+            <w:r>
+              <w:t>Pelaksanaan</w:t>
+            </w:r>
+            <w:proofErr w:type="spellEnd"/>
           </w:p>
         </w:tc>
         <w:tc>
@@ -601,7 +733,15 @@
               <w:spacing w:line="240" w:lineRule="auto"/>
             </w:pPr>
             <w:r>
-              <w:t>&lt;Hasil Pelaksanaan&gt;</w:t>
+              <w:t>${</w:t>
+            </w:r>
+            <w:proofErr w:type="spellStart"/>
+            <w:r>
+              <w:t>hasil</w:t>
+            </w:r>
+            <w:proofErr w:type="spellEnd"/>
+            <w:r>
+              <w:t>}</w:t>
             </w:r>
           </w:p>
         </w:tc>
@@ -658,9 +798,19 @@
               </w:pBdr>
               <w:spacing w:line="240" w:lineRule="auto"/>
             </w:pPr>
-            <w:r>
-              <w:t>Tautan/Link Dokumentasi</w:t>
-            </w:r>
+            <w:proofErr w:type="spellStart"/>
+            <w:r>
+              <w:t>Tautan</w:t>
+            </w:r>
+            <w:proofErr w:type="spellEnd"/>
+            <w:r>
+              <w:t xml:space="preserve">/Link </w:t>
+            </w:r>
+            <w:proofErr w:type="spellStart"/>
+            <w:r>
+              <w:t>Dokumentasi</w:t>
+            </w:r>
+            <w:proofErr w:type="spellEnd"/>
           </w:p>
         </w:tc>
         <w:tc>
@@ -707,15 +857,383 @@
         <mc:AlternateContent>
           <mc:Choice Requires="wps">
             <w:drawing>
-              <wp:anchor distT="114300" distB="114300" distL="114300" distR="114300" simplePos="0" relativeHeight="251658240" behindDoc="0" locked="0" layoutInCell="1" hidden="0" allowOverlap="1" wp14:anchorId="2ADAEAA2" wp14:editId="58B1348B">
+              <wp:anchor distT="114300" distB="114300" distL="114300" distR="114300" simplePos="0" relativeHeight="251659264" behindDoc="0" locked="0" layoutInCell="1" hidden="0" allowOverlap="1" wp14:anchorId="51E5B60E" wp14:editId="5D6048EB">
                 <wp:simplePos x="0" y="0"/>
                 <wp:positionH relativeFrom="column">
-                  <wp:posOffset>276447</wp:posOffset>
+                  <wp:posOffset>4126230</wp:posOffset>
                 </wp:positionH>
                 <wp:positionV relativeFrom="paragraph">
-                  <wp:posOffset>165853</wp:posOffset>
+                  <wp:posOffset>132052</wp:posOffset>
                 </wp:positionV>
-                <wp:extent cx="3210560" cy="2073349"/>
+                <wp:extent cx="3660775" cy="2265708"/>
+                <wp:effectExtent l="0" t="0" r="0" b="0"/>
+                <wp:wrapNone/>
+                <wp:docPr id="1" name="Text Box 1"/>
+                <wp:cNvGraphicFramePr/>
+                <a:graphic xmlns:a="http://schemas.openxmlformats.org/drawingml/2006/main">
+                  <a:graphicData uri="http://schemas.microsoft.com/office/word/2010/wordprocessingShape">
+                    <wps:wsp>
+                      <wps:cNvSpPr txBox="1"/>
+                      <wps:spPr>
+                        <a:xfrm>
+                          <a:off x="0" y="0"/>
+                          <a:ext cx="3660775" cy="2265708"/>
+                        </a:xfrm>
+                        <a:prstGeom prst="rect">
+                          <a:avLst/>
+                        </a:prstGeom>
+                        <a:noFill/>
+                        <a:ln>
+                          <a:noFill/>
+                        </a:ln>
+                      </wps:spPr>
+                      <wps:txbx>
+                        <w:txbxContent>
+                          <w:p>
+                            <w:pPr>
+                              <w:spacing w:line="240" w:lineRule="auto"/>
+                              <w:textDirection w:val="btLr"/>
+                              <w:rPr>
+                                <w:color w:val="000000"/>
+                                <w:sz w:val="28"/>
+                              </w:rPr>
+                            </w:pPr>
+                          </w:p>
+                          <w:p>
+                            <w:pPr>
+                              <w:spacing w:line="240" w:lineRule="auto"/>
+                              <w:textDirection w:val="btLr"/>
+                            </w:pPr>
+                            <w:r>
+                              <w:rPr>
+                                <w:color w:val="000000"/>
+                                <w:sz w:val="28"/>
+                              </w:rPr>
+                              <w:t>${</w:t>
+                            </w:r>
+                            <w:proofErr w:type="spellStart"/>
+                            <w:r>
+                              <w:rPr>
+                                <w:color w:val="000000"/>
+                                <w:sz w:val="28"/>
+                              </w:rPr>
+                              <w:t>jabatan_pic_mitra</w:t>
+                            </w:r>
+                            <w:proofErr w:type="spellEnd"/>
+                            <w:r>
+                              <w:rPr>
+                                <w:color w:val="000000"/>
+                                <w:sz w:val="28"/>
+                              </w:rPr>
+                              <w:t>}</w:t>
+                            </w:r>
+                          </w:p>
+                          <w:p>
+                            <w:pPr>
+                              <w:spacing w:line="240" w:lineRule="auto"/>
+                              <w:textDirection w:val="btLr"/>
+                            </w:pPr>
+                            <w:r>
+                              <w:rPr>
+                                <w:color w:val="000000"/>
+                                <w:sz w:val="28"/>
+                              </w:rPr>
+                              <w:t>${</w:t>
+                            </w:r>
+                            <w:proofErr w:type="spellStart"/>
+                            <w:r>
+                              <w:rPr>
+                                <w:color w:val="000000"/>
+                                <w:sz w:val="28"/>
+                              </w:rPr>
+                              <w:t>nama_mitra</w:t>
+                            </w:r>
+                            <w:proofErr w:type="spellEnd"/>
+                            <w:r>
+                              <w:rPr>
+                                <w:color w:val="000000"/>
+                                <w:sz w:val="28"/>
+                              </w:rPr>
+                              <w:t>}</w:t>
+                            </w:r>
+                          </w:p>
+                          <w:p>
+                            <w:pPr>
+                              <w:spacing w:line="240" w:lineRule="auto"/>
+                              <w:textDirection w:val="btLr"/>
+                            </w:pPr>
+                          </w:p>
+                          <w:p>
+                            <w:pPr>
+                              <w:spacing w:line="240" w:lineRule="auto"/>
+                              <w:textDirection w:val="btLr"/>
+                            </w:pPr>
+                          </w:p>
+                          <w:p>
+                            <w:pPr>
+                              <w:spacing w:line="240" w:lineRule="auto"/>
+                              <w:textDirection w:val="btLr"/>
+                            </w:pPr>
+                          </w:p>
+                          <w:p>
+                            <w:pPr>
+                              <w:spacing w:line="240" w:lineRule="auto"/>
+                              <w:textDirection w:val="btLr"/>
+                            </w:pPr>
+                          </w:p>
+                          <w:p>
+                            <w:pPr>
+                              <w:spacing w:line="240" w:lineRule="auto"/>
+                              <w:textDirection w:val="btLr"/>
+                              <w:rPr>
+                                <w:color w:val="000000"/>
+                                <w:sz w:val="28"/>
+                              </w:rPr>
+                            </w:pPr>
+                          </w:p>
+                          <w:p>
+                            <w:pPr>
+                              <w:spacing w:line="240" w:lineRule="auto"/>
+                              <w:textDirection w:val="btLr"/>
+                              <w:rPr>
+                                <w:color w:val="000000"/>
+                                <w:sz w:val="28"/>
+                              </w:rPr>
+                            </w:pPr>
+                            <w:r>
+                              <w:rPr>
+                                <w:color w:val="000000"/>
+                                <w:sz w:val="28"/>
+                              </w:rPr>
+                              <w:t xml:space="preserve">PIHAK 2 </w:t>
+                            </w:r>
+                          </w:p>
+                          <w:p>
+                            <w:pPr>
+                              <w:spacing w:line="240" w:lineRule="auto"/>
+                              <w:textDirection w:val="btLr"/>
+                            </w:pPr>
+                            <w:r>
+                              <w:rPr>
+                                <w:color w:val="000000"/>
+                                <w:sz w:val="28"/>
+                              </w:rPr>
+                              <w:t>${</w:t>
+                            </w:r>
+                            <w:proofErr w:type="spellStart"/>
+                            <w:r>
+                              <w:rPr>
+                                <w:color w:val="000000"/>
+                                <w:sz w:val="28"/>
+                              </w:rPr>
+                              <w:t>pic_mitra</w:t>
+                            </w:r>
+                            <w:proofErr w:type="spellEnd"/>
+                            <w:r>
+                              <w:rPr>
+                                <w:color w:val="000000"/>
+                                <w:sz w:val="28"/>
+                              </w:rPr>
+                              <w:t>}</w:t>
+                            </w:r>
+                          </w:p>
+                        </w:txbxContent>
+                      </wps:txbx>
+                      <wps:bodyPr spcFirstLastPara="1" wrap="square" lIns="91425" tIns="91425" rIns="91425" bIns="91425" anchor="t" anchorCtr="0">
+                        <a:noAutofit/>
+                      </wps:bodyPr>
+                    </wps:wsp>
+                  </a:graphicData>
+                </a:graphic>
+                <wp14:sizeRelH relativeFrom="margin">
+                  <wp14:pctWidth>0</wp14:pctWidth>
+                </wp14:sizeRelH>
+                <wp14:sizeRelV relativeFrom="margin">
+                  <wp14:pctHeight>0</wp14:pctHeight>
+                </wp14:sizeRelV>
+              </wp:anchor>
+            </w:drawing>
+          </mc:Choice>
+          <mc:Fallback>
+            <w:pict>
+              <v:shapetype w14:anchorId="51E5B60E" id="_x0000_t202" coordsize="21600,21600" o:spt="202" path="m,l,21600r21600,l21600,xe">
+                <v:stroke joinstyle="miter"/>
+                <v:path gradientshapeok="t" o:connecttype="rect"/>
+              </v:shapetype>
+              <v:shape id="Text Box 1" o:spid="_x0000_s1026" type="#_x0000_t202" style="position:absolute;left:0;text-align:left;margin-left:324.9pt;margin-top:10.4pt;width:288.25pt;height:178.4pt;z-index:251659264;visibility:visible;mso-wrap-style:square;mso-width-percent:0;mso-height-percent:0;mso-wrap-distance-left:9pt;mso-wrap-distance-top:9pt;mso-wrap-distance-right:9pt;mso-wrap-distance-bottom:9pt;mso-position-horizontal:absolute;mso-position-horizontal-relative:text;mso-position-vertical:absolute;mso-position-vertical-relative:text;mso-width-percent:0;mso-height-percent:0;mso-width-relative:margin;mso-height-relative:margin;v-text-anchor:top" o:gfxdata="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" filled="f" stroked="f">
+                <v:textbox inset="2.53958mm,2.53958mm,2.53958mm,2.53958mm">
+                  <w:txbxContent>
+                    <w:p>
+                      <w:pPr>
+                        <w:spacing w:line="240" w:lineRule="auto"/>
+                        <w:textDirection w:val="btLr"/>
+                        <w:rPr>
+                          <w:color w:val="000000"/>
+                          <w:sz w:val="28"/>
+                        </w:rPr>
+                      </w:pPr>
+                    </w:p>
+                    <w:p>
+                      <w:pPr>
+                        <w:spacing w:line="240" w:lineRule="auto"/>
+                        <w:textDirection w:val="btLr"/>
+                      </w:pPr>
+                      <w:r>
+                        <w:rPr>
+                          <w:color w:val="000000"/>
+                          <w:sz w:val="28"/>
+                        </w:rPr>
+                        <w:t>${</w:t>
+                      </w:r>
+                      <w:proofErr w:type="spellStart"/>
+                      <w:r>
+                        <w:rPr>
+                          <w:color w:val="000000"/>
+                          <w:sz w:val="28"/>
+                        </w:rPr>
+                        <w:t>jabatan_pic_mitra</w:t>
+                      </w:r>
+                      <w:proofErr w:type="spellEnd"/>
+                      <w:r>
+                        <w:rPr>
+                          <w:color w:val="000000"/>
+                          <w:sz w:val="28"/>
+                        </w:rPr>
+                        <w:t>}</w:t>
+                      </w:r>
+                    </w:p>
+                    <w:p>
+                      <w:pPr>
+                        <w:spacing w:line="240" w:lineRule="auto"/>
+                        <w:textDirection w:val="btLr"/>
+                      </w:pPr>
+                      <w:r>
+                        <w:rPr>
+                          <w:color w:val="000000"/>
+                          <w:sz w:val="28"/>
+                        </w:rPr>
+                        <w:t>${</w:t>
+                      </w:r>
+                      <w:proofErr w:type="spellStart"/>
+                      <w:r>
+                        <w:rPr>
+                          <w:color w:val="000000"/>
+                          <w:sz w:val="28"/>
+                        </w:rPr>
+                        <w:t>nama_mitra</w:t>
+                      </w:r>
+                      <w:proofErr w:type="spellEnd"/>
+                      <w:r>
+                        <w:rPr>
+                          <w:color w:val="000000"/>
+                          <w:sz w:val="28"/>
+                        </w:rPr>
+                        <w:t>}</w:t>
+                      </w:r>
+                    </w:p>
+                    <w:p>
+                      <w:pPr>
+                        <w:spacing w:line="240" w:lineRule="auto"/>
+                        <w:textDirection w:val="btLr"/>
+                      </w:pPr>
+                    </w:p>
+                    <w:p>
+                      <w:pPr>
+                        <w:spacing w:line="240" w:lineRule="auto"/>
+                        <w:textDirection w:val="btLr"/>
+                      </w:pPr>
+                    </w:p>
+                    <w:p>
+                      <w:pPr>
+                        <w:spacing w:line="240" w:lineRule="auto"/>
+                        <w:textDirection w:val="btLr"/>
+                      </w:pPr>
+                    </w:p>
+                    <w:p>
+                      <w:pPr>
+                        <w:spacing w:line="240" w:lineRule="auto"/>
+                        <w:textDirection w:val="btLr"/>
+                      </w:pPr>
+                    </w:p>
+                    <w:p>
+                      <w:pPr>
+                        <w:spacing w:line="240" w:lineRule="auto"/>
+                        <w:textDirection w:val="btLr"/>
+                        <w:rPr>
+                          <w:color w:val="000000"/>
+                          <w:sz w:val="28"/>
+                        </w:rPr>
+                      </w:pPr>
+                    </w:p>
+                    <w:p>
+                      <w:pPr>
+                        <w:spacing w:line="240" w:lineRule="auto"/>
+                        <w:textDirection w:val="btLr"/>
+                        <w:rPr>
+                          <w:color w:val="000000"/>
+                          <w:sz w:val="28"/>
+                        </w:rPr>
+                      </w:pPr>
+                      <w:r>
+                        <w:rPr>
+                          <w:color w:val="000000"/>
+                          <w:sz w:val="28"/>
+                        </w:rPr>
+                        <w:t xml:space="preserve">PIHAK 2 </w:t>
+                      </w:r>
+                    </w:p>
+                    <w:p>
+                      <w:pPr>
+                        <w:spacing w:line="240" w:lineRule="auto"/>
+                        <w:textDirection w:val="btLr"/>
+                      </w:pPr>
+                      <w:r>
+                        <w:rPr>
+                          <w:color w:val="000000"/>
+                          <w:sz w:val="28"/>
+                        </w:rPr>
+                        <w:t>${</w:t>
+                      </w:r>
+                      <w:proofErr w:type="spellStart"/>
+                      <w:r>
+                        <w:rPr>
+                          <w:color w:val="000000"/>
+                          <w:sz w:val="28"/>
+                        </w:rPr>
+                        <w:t>pic_mitra</w:t>
+                      </w:r>
+                      <w:proofErr w:type="spellEnd"/>
+                      <w:r>
+                        <w:rPr>
+                          <w:color w:val="000000"/>
+                          <w:sz w:val="28"/>
+                        </w:rPr>
+                        <w:t>}</w:t>
+                      </w:r>
+                    </w:p>
+                  </w:txbxContent>
+                </v:textbox>
+              </v:shape>
+            </w:pict>
+          </mc:Fallback>
+        </mc:AlternateContent>
+      </w:r>
+      <w:r>
+        <w:rPr>
+          <w:noProof/>
+        </w:rPr>
+        <mc:AlternateContent>
+          <mc:Choice Requires="wps">
+            <w:drawing>
+              <wp:anchor distT="114300" distB="114300" distL="114300" distR="114300" simplePos="0" relativeHeight="251658240" behindDoc="0" locked="0" layoutInCell="1" hidden="0" allowOverlap="1" wp14:anchorId="2ADAEAA2" wp14:editId="67EA004A">
+                <wp:simplePos x="0" y="0"/>
+                <wp:positionH relativeFrom="column">
+                  <wp:posOffset>278296</wp:posOffset>
+                </wp:positionH>
+                <wp:positionV relativeFrom="paragraph">
+                  <wp:posOffset>164189</wp:posOffset>
+                </wp:positionV>
+                <wp:extent cx="3210560" cy="2250219"/>
                 <wp:effectExtent l="0" t="0" r="0" b="0"/>
                 <wp:wrapNone/>
                 <wp:docPr id="3" name="Text Box 3"/>
@@ -727,7 +1245,7 @@
                       <wps:spPr>
                         <a:xfrm>
                           <a:off x="0" y="0"/>
-                          <a:ext cx="3210560" cy="2073349"/>
+                          <a:ext cx="3210560" cy="2250219"/>
                         </a:xfrm>
                         <a:prstGeom prst="rect">
                           <a:avLst/>
@@ -766,7 +1284,23 @@
                                 <w:color w:val="000000"/>
                                 <w:sz w:val="28"/>
                               </w:rPr>
-                              <w:t>${tanggal_pelaksanaan}</w:t>
+                              <w:t>${</w:t>
+                            </w:r>
+                            <w:proofErr w:type="spellStart"/>
+                            <w:r>
+                              <w:rPr>
+                                <w:color w:val="000000"/>
+                                <w:sz w:val="28"/>
+                              </w:rPr>
+                              <w:t>tanggal</w:t>
+                            </w:r>
+                            <w:proofErr w:type="spellEnd"/>
+                            <w:r>
+                              <w:rPr>
+                                <w:color w:val="000000"/>
+                                <w:sz w:val="28"/>
+                              </w:rPr>
+                              <w:t>}</w:t>
                             </w:r>
                           </w:p>
                           <w:p>
@@ -779,7 +1313,38 @@
                                 <w:color w:val="000000"/>
                                 <w:sz w:val="28"/>
                               </w:rPr>
-                              <w:t>${jabatan_ia_pihak_1</w:t>
+                              <w:t>${</w:t>
+                            </w:r>
+                            <w:proofErr w:type="spellStart"/>
+                            <w:r>
+                              <w:rPr>
+                                <w:color w:val="000000"/>
+                                <w:sz w:val="28"/>
+                              </w:rPr>
+                              <w:t>jabatan_</w:t>
+                            </w:r>
+                            <w:r>
+                              <w:rPr>
+                                <w:color w:val="000000"/>
+                                <w:sz w:val="28"/>
+                              </w:rPr>
+                              <w:t>pic_</w:t>
+                            </w:r>
+                            <w:proofErr w:type="gramStart"/>
+                            <w:r>
+                              <w:rPr>
+                                <w:color w:val="000000"/>
+                                <w:sz w:val="28"/>
+                              </w:rPr>
+                              <w:t>fik</w:t>
+                            </w:r>
+                            <w:proofErr w:type="spellEnd"/>
+                            <w:r>
+                              <w:rPr>
+                                <w:color w:val="000000"/>
+                                <w:sz w:val="28"/>
+                              </w:rPr>
+                              <w:t xml:space="preserve"> </w:t>
                             </w:r>
                             <w:r>
                               <w:rPr>
@@ -788,6 +1353,7 @@
                               </w:rPr>
                               <w:t>}</w:t>
                             </w:r>
+                            <w:proofErr w:type="gramEnd"/>
                           </w:p>
                           <w:p>
                             <w:pPr>
@@ -841,7 +1407,21 @@
                                 <w:color w:val="000000"/>
                                 <w:sz w:val="28"/>
                               </w:rPr>
-                              <w:t xml:space="preserve"> ${</w:t>
+                              <w:t xml:space="preserve"> </w:t>
+                            </w:r>
+                            <w:r>
+                              <w:rPr>
+                                <w:color w:val="000000"/>
+                                <w:sz w:val="28"/>
+                              </w:rPr>
+                              <w:br/>
+                            </w:r>
+                            <w:r>
+                              <w:rPr>
+                                <w:color w:val="000000"/>
+                                <w:sz w:val="28"/>
+                              </w:rPr>
+                              <w:t>${</w:t>
                             </w:r>
                             <w:r>
                               <w:rPr>
@@ -864,12 +1444,21 @@
                               <w:spacing w:line="240" w:lineRule="auto"/>
                               <w:textDirection w:val="btLr"/>
                             </w:pPr>
+                            <w:proofErr w:type="gramStart"/>
                             <w:r>
                               <w:rPr>
                                 <w:color w:val="000000"/>
                                 <w:sz w:val="28"/>
                               </w:rPr>
                               <w:t>NIP :</w:t>
+                            </w:r>
+                            <w:proofErr w:type="gramEnd"/>
+                            <w:r>
+                              <w:rPr>
+                                <w:color w:val="000000"/>
+                                <w:sz w:val="28"/>
+                              </w:rPr>
+                              <w:t xml:space="preserve"> ${nip}</w:t>
                             </w:r>
                           </w:p>
                         </w:txbxContent>
@@ -891,11 +1480,7 @@
           </mc:Choice>
           <mc:Fallback>
             <w:pict>
-              <v:shapetype w14:anchorId="2ADAEAA2" id="_x0000_t202" coordsize="21600,21600" o:spt="202" path="m,l,21600r21600,l21600,xe">
-                <v:stroke joinstyle="miter"/>
-                <v:path gradientshapeok="t" o:connecttype="rect"/>
-              </v:shapetype>
-              <v:shape id="Text Box 3" o:spid="_x0000_s1026" type="#_x0000_t202" style="position:absolute;left:0;text-align:left;margin-left:21.75pt;margin-top:13.05pt;width:252.8pt;height:163.25pt;z-index:251658240;visibility:visible;mso-wrap-style:square;mso-width-percent:0;mso-height-percent:0;mso-wrap-distance-left:9pt;mso-wrap-distance-top:9pt;mso-wrap-distance-right:9pt;mso-wrap-distance-bottom:9pt;mso-position-horizontal:absolute;mso-position-horizontal-relative:text;mso-position-vertical:absolute;mso-position-vertical-relative:text;mso-width-percent:0;mso-height-percent:0;mso-width-relative:margin;mso-height-relative:margin;v-text-anchor:top" o:gfxdata="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" filled="f" stroked="f">
+              <v:shape w14:anchorId="2ADAEAA2" id="Text Box 3" o:spid="_x0000_s1027" type="#_x0000_t202" style="position:absolute;left:0;text-align:left;margin-left:21.9pt;margin-top:12.95pt;width:252.8pt;height:177.2pt;z-index:251658240;visibility:visible;mso-wrap-style:square;mso-width-percent:0;mso-height-percent:0;mso-wrap-distance-left:9pt;mso-wrap-distance-top:9pt;mso-wrap-distance-right:9pt;mso-wrap-distance-bottom:9pt;mso-position-horizontal:absolute;mso-position-horizontal-relative:text;mso-position-vertical:absolute;mso-position-vertical-relative:text;mso-width-percent:0;mso-height-percent:0;mso-width-relative:margin;mso-height-relative:margin;v-text-anchor:top" o:gfxdata="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" filled="f" stroked="f">
                 <v:textbox inset="2.53958mm,2.53958mm,2.53958mm,2.53958mm">
                   <w:txbxContent>
                     <w:p>
@@ -925,7 +1510,23 @@
                           <w:color w:val="000000"/>
                           <w:sz w:val="28"/>
                         </w:rPr>
-                        <w:t>${tanggal_pelaksanaan}</w:t>
+                        <w:t>${</w:t>
+                      </w:r>
+                      <w:proofErr w:type="spellStart"/>
+                      <w:r>
+                        <w:rPr>
+                          <w:color w:val="000000"/>
+                          <w:sz w:val="28"/>
+                        </w:rPr>
+                        <w:t>tanggal</w:t>
+                      </w:r>
+                      <w:proofErr w:type="spellEnd"/>
+                      <w:r>
+                        <w:rPr>
+                          <w:color w:val="000000"/>
+                          <w:sz w:val="28"/>
+                        </w:rPr>
+                        <w:t>}</w:t>
                       </w:r>
                     </w:p>
                     <w:p>
@@ -938,7 +1539,38 @@
                           <w:color w:val="000000"/>
                           <w:sz w:val="28"/>
                         </w:rPr>
-                        <w:t>${jabatan_ia_pihak_1</w:t>
+                        <w:t>${</w:t>
+                      </w:r>
+                      <w:proofErr w:type="spellStart"/>
+                      <w:r>
+                        <w:rPr>
+                          <w:color w:val="000000"/>
+                          <w:sz w:val="28"/>
+                        </w:rPr>
+                        <w:t>jabatan_</w:t>
+                      </w:r>
+                      <w:r>
+                        <w:rPr>
+                          <w:color w:val="000000"/>
+                          <w:sz w:val="28"/>
+                        </w:rPr>
+                        <w:t>pic_</w:t>
+                      </w:r>
+                      <w:proofErr w:type="gramStart"/>
+                      <w:r>
+                        <w:rPr>
+                          <w:color w:val="000000"/>
+                          <w:sz w:val="28"/>
+                        </w:rPr>
+                        <w:t>fik</w:t>
+                      </w:r>
+                      <w:proofErr w:type="spellEnd"/>
+                      <w:r>
+                        <w:rPr>
+                          <w:color w:val="000000"/>
+                          <w:sz w:val="28"/>
+                        </w:rPr>
+                        <w:t xml:space="preserve"> </w:t>
                       </w:r>
                       <w:r>
                         <w:rPr>
@@ -947,6 +1579,7 @@
                         </w:rPr>
                         <w:t>}</w:t>
                       </w:r>
+                      <w:proofErr w:type="gramEnd"/>
                     </w:p>
                     <w:p>
                       <w:pPr>
@@ -1000,7 +1633,21 @@
                           <w:color w:val="000000"/>
                           <w:sz w:val="28"/>
                         </w:rPr>
-                        <w:t xml:space="preserve"> ${</w:t>
+                        <w:t xml:space="preserve"> </w:t>
+                      </w:r>
+                      <w:r>
+                        <w:rPr>
+                          <w:color w:val="000000"/>
+                          <w:sz w:val="28"/>
+                        </w:rPr>
+                        <w:br/>
+                      </w:r>
+                      <w:r>
+                        <w:rPr>
+                          <w:color w:val="000000"/>
+                          <w:sz w:val="28"/>
+                        </w:rPr>
+                        <w:t>${</w:t>
                       </w:r>
                       <w:r>
                         <w:rPr>
@@ -1023,6 +1670,7 @@
                         <w:spacing w:line="240" w:lineRule="auto"/>
                         <w:textDirection w:val="btLr"/>
                       </w:pPr>
+                      <w:proofErr w:type="gramStart"/>
                       <w:r>
                         <w:rPr>
                           <w:color w:val="000000"/>
@@ -1030,253 +1678,13 @@
                         </w:rPr>
                         <w:t>NIP :</w:t>
                       </w:r>
-                    </w:p>
-                  </w:txbxContent>
-                </v:textbox>
-              </v:shape>
-            </w:pict>
-          </mc:Fallback>
-        </mc:AlternateContent>
-      </w:r>
-      <w:r>
-        <w:rPr>
-          <w:noProof/>
-        </w:rPr>
-        <mc:AlternateContent>
-          <mc:Choice Requires="wps">
-            <w:drawing>
-              <wp:anchor distT="114300" distB="114300" distL="114300" distR="114300" simplePos="0" relativeHeight="251659264" behindDoc="0" locked="0" layoutInCell="1" hidden="0" allowOverlap="1" wp14:anchorId="51E5B60E" wp14:editId="36357EB5">
-                <wp:simplePos x="0" y="0"/>
-                <wp:positionH relativeFrom="column">
-                  <wp:posOffset>4125433</wp:posOffset>
-                </wp:positionH>
-                <wp:positionV relativeFrom="paragraph">
-                  <wp:posOffset>155221</wp:posOffset>
-                </wp:positionV>
-                <wp:extent cx="3660775" cy="1945477"/>
-                <wp:effectExtent l="0" t="0" r="0" b="0"/>
-                <wp:wrapNone/>
-                <wp:docPr id="1" name="Text Box 1"/>
-                <wp:cNvGraphicFramePr/>
-                <a:graphic xmlns:a="http://schemas.openxmlformats.org/drawingml/2006/main">
-                  <a:graphicData uri="http://schemas.microsoft.com/office/word/2010/wordprocessingShape">
-                    <wps:wsp>
-                      <wps:cNvSpPr txBox="1"/>
-                      <wps:spPr>
-                        <a:xfrm>
-                          <a:off x="0" y="0"/>
-                          <a:ext cx="3660775" cy="1945477"/>
-                        </a:xfrm>
-                        <a:prstGeom prst="rect">
-                          <a:avLst/>
-                        </a:prstGeom>
-                        <a:noFill/>
-                        <a:ln>
-                          <a:noFill/>
-                        </a:ln>
-                      </wps:spPr>
-                      <wps:txbx>
-                        <w:txbxContent>
-                          <w:p>
-                            <w:pPr>
-                              <w:spacing w:line="240" w:lineRule="auto"/>
-                              <w:textDirection w:val="btLr"/>
-                              <w:rPr>
-                                <w:color w:val="000000"/>
-                                <w:sz w:val="28"/>
-                              </w:rPr>
-                            </w:pPr>
-                          </w:p>
-                          <w:p>
-                            <w:pPr>
-                              <w:spacing w:line="240" w:lineRule="auto"/>
-                              <w:textDirection w:val="btLr"/>
-                            </w:pPr>
-                            <w:r>
-                              <w:rPr>
-                                <w:color w:val="000000"/>
-                                <w:sz w:val="28"/>
-                              </w:rPr>
-                              <w:t>${jabatan_pic_mitra}</w:t>
-                            </w:r>
-                          </w:p>
-                          <w:p>
-                            <w:pPr>
-                              <w:spacing w:line="240" w:lineRule="auto"/>
-                              <w:textDirection w:val="btLr"/>
-                            </w:pPr>
-                            <w:r>
-                              <w:rPr>
-                                <w:color w:val="000000"/>
-                                <w:sz w:val="28"/>
-                              </w:rPr>
-                              <w:t>${nama_mitra}</w:t>
-                            </w:r>
-                          </w:p>
-                          <w:p>
-                            <w:pPr>
-                              <w:spacing w:line="240" w:lineRule="auto"/>
-                              <w:textDirection w:val="btLr"/>
-                            </w:pPr>
-                          </w:p>
-                          <w:p>
-                            <w:pPr>
-                              <w:spacing w:line="240" w:lineRule="auto"/>
-                              <w:textDirection w:val="btLr"/>
-                            </w:pPr>
-                          </w:p>
-                          <w:p>
-                            <w:pPr>
-                              <w:spacing w:line="240" w:lineRule="auto"/>
-                              <w:textDirection w:val="btLr"/>
-                            </w:pPr>
-                          </w:p>
-                          <w:p>
-                            <w:pPr>
-                              <w:spacing w:line="240" w:lineRule="auto"/>
-                              <w:textDirection w:val="btLr"/>
-                            </w:pPr>
-                          </w:p>
-                          <w:p>
-                            <w:pPr>
-                              <w:spacing w:line="240" w:lineRule="auto"/>
-                              <w:textDirection w:val="btLr"/>
-                              <w:rPr>
-                                <w:color w:val="000000"/>
-                                <w:sz w:val="28"/>
-                              </w:rPr>
-                            </w:pPr>
-                          </w:p>
-                          <w:p>
-                            <w:pPr>
-                              <w:spacing w:line="240" w:lineRule="auto"/>
-                              <w:textDirection w:val="btLr"/>
-                            </w:pPr>
-                            <w:r>
-                              <w:rPr>
-                                <w:color w:val="000000"/>
-                                <w:sz w:val="28"/>
-                              </w:rPr>
-                              <w:t xml:space="preserve">PIHAK 2 </w:t>
-                            </w:r>
-                            <w:r>
-                              <w:rPr>
-                                <w:color w:val="000000"/>
-                                <w:sz w:val="28"/>
-                              </w:rPr>
-                              <w:t>${pic_mitra}</w:t>
-                            </w:r>
-                          </w:p>
-                        </w:txbxContent>
-                      </wps:txbx>
-                      <wps:bodyPr spcFirstLastPara="1" wrap="square" lIns="91425" tIns="91425" rIns="91425" bIns="91425" anchor="t" anchorCtr="0">
-                        <a:noAutofit/>
-                      </wps:bodyPr>
-                    </wps:wsp>
-                  </a:graphicData>
-                </a:graphic>
-                <wp14:sizeRelH relativeFrom="margin">
-                  <wp14:pctWidth>0</wp14:pctWidth>
-                </wp14:sizeRelH>
-                <wp14:sizeRelV relativeFrom="margin">
-                  <wp14:pctHeight>0</wp14:pctHeight>
-                </wp14:sizeRelV>
-              </wp:anchor>
-            </w:drawing>
-          </mc:Choice>
-          <mc:Fallback>
-            <w:pict>
-              <v:shape w14:anchorId="51E5B60E" id="Text Box 1" o:spid="_x0000_s1027" type="#_x0000_t202" style="position:absolute;left:0;text-align:left;margin-left:324.85pt;margin-top:12.2pt;width:288.25pt;height:153.2pt;z-index:251659264;visibility:visible;mso-wrap-style:square;mso-width-percent:0;mso-height-percent:0;mso-wrap-distance-left:9pt;mso-wrap-distance-top:9pt;mso-wrap-distance-right:9pt;mso-wrap-distance-bottom:9pt;mso-position-horizontal:absolute;mso-position-horizontal-relative:text;mso-position-vertical:absolute;mso-position-vertical-relative:text;mso-width-percent:0;mso-height-percent:0;mso-width-relative:margin;mso-height-relative:margin;v-text-anchor:top" o:gfxdata="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" filled="f" stroked="f">
-                <v:textbox inset="2.53958mm,2.53958mm,2.53958mm,2.53958mm">
-                  <w:txbxContent>
-                    <w:p>
-                      <w:pPr>
-                        <w:spacing w:line="240" w:lineRule="auto"/>
-                        <w:textDirection w:val="btLr"/>
-                        <w:rPr>
-                          <w:color w:val="000000"/>
-                          <w:sz w:val="28"/>
-                        </w:rPr>
-                      </w:pPr>
-                    </w:p>
-                    <w:p>
-                      <w:pPr>
-                        <w:spacing w:line="240" w:lineRule="auto"/>
-                        <w:textDirection w:val="btLr"/>
-                      </w:pPr>
-                      <w:r>
-                        <w:rPr>
-                          <w:color w:val="000000"/>
-                          <w:sz w:val="28"/>
-                        </w:rPr>
-                        <w:t>${jabatan_pic_mitra}</w:t>
-                      </w:r>
-                    </w:p>
-                    <w:p>
-                      <w:pPr>
-                        <w:spacing w:line="240" w:lineRule="auto"/>
-                        <w:textDirection w:val="btLr"/>
-                      </w:pPr>
-                      <w:r>
-                        <w:rPr>
-                          <w:color w:val="000000"/>
-                          <w:sz w:val="28"/>
-                        </w:rPr>
-                        <w:t>${nama_mitra}</w:t>
-                      </w:r>
-                    </w:p>
-                    <w:p>
-                      <w:pPr>
-                        <w:spacing w:line="240" w:lineRule="auto"/>
-                        <w:textDirection w:val="btLr"/>
-                      </w:pPr>
-                    </w:p>
-                    <w:p>
-                      <w:pPr>
-                        <w:spacing w:line="240" w:lineRule="auto"/>
-                        <w:textDirection w:val="btLr"/>
-                      </w:pPr>
-                    </w:p>
-                    <w:p>
-                      <w:pPr>
-                        <w:spacing w:line="240" w:lineRule="auto"/>
-                        <w:textDirection w:val="btLr"/>
-                      </w:pPr>
-                    </w:p>
-                    <w:p>
-                      <w:pPr>
-                        <w:spacing w:line="240" w:lineRule="auto"/>
-                        <w:textDirection w:val="btLr"/>
-                      </w:pPr>
-                    </w:p>
-                    <w:p>
-                      <w:pPr>
-                        <w:spacing w:line="240" w:lineRule="auto"/>
-                        <w:textDirection w:val="btLr"/>
-                        <w:rPr>
-                          <w:color w:val="000000"/>
-                          <w:sz w:val="28"/>
-                        </w:rPr>
-                      </w:pPr>
-                    </w:p>
-                    <w:p>
-                      <w:pPr>
-                        <w:spacing w:line="240" w:lineRule="auto"/>
-                        <w:textDirection w:val="btLr"/>
-                      </w:pPr>
-                      <w:r>
-                        <w:rPr>
-                          <w:color w:val="000000"/>
-                          <w:sz w:val="28"/>
-                        </w:rPr>
-                        <w:t xml:space="preserve">PIHAK 2 </w:t>
-                      </w:r>
-                      <w:r>
-                        <w:rPr>
-                          <w:color w:val="000000"/>
-                          <w:sz w:val="28"/>
-                        </w:rPr>
-                        <w:t>${pic_mitra}</w:t>
+                      <w:proofErr w:type="gramEnd"/>
+                      <w:r>
+                        <w:rPr>
+                          <w:color w:val="000000"/>
+                          <w:sz w:val="28"/>
+                        </w:rPr>
+                        <w:t xml:space="preserve"> ${nip}</w:t>
                       </w:r>
                     </w:p>
                   </w:txbxContent>
@@ -1301,13 +1709,13 @@
         <mc:AlternateContent>
           <mc:Choice Requires="wps">
             <w:drawing>
-              <wp:anchor distT="114300" distB="114300" distL="114300" distR="114300" simplePos="0" relativeHeight="251660288" behindDoc="0" locked="0" layoutInCell="1" hidden="0" allowOverlap="1" wp14:anchorId="5607C87C" wp14:editId="5D66CE02">
+              <wp:anchor distT="114300" distB="114300" distL="114300" distR="114300" simplePos="0" relativeHeight="251660288" behindDoc="0" locked="0" layoutInCell="1" hidden="0" allowOverlap="1" wp14:anchorId="5607C87C" wp14:editId="4117E619">
                 <wp:simplePos x="0" y="0"/>
                 <wp:positionH relativeFrom="column">
-                  <wp:posOffset>946298</wp:posOffset>
+                  <wp:posOffset>946150</wp:posOffset>
                 </wp:positionH>
                 <wp:positionV relativeFrom="paragraph">
-                  <wp:posOffset>1759910</wp:posOffset>
+                  <wp:posOffset>1862538</wp:posOffset>
                 </wp:positionV>
                 <wp:extent cx="4295509" cy="2052084"/>
                 <wp:effectExtent l="0" t="0" r="0" b="0"/>
@@ -1339,6 +1747,7 @@
                               <w:jc w:val="center"/>
                               <w:textDirection w:val="btLr"/>
                             </w:pPr>
+                            <w:proofErr w:type="spellStart"/>
                             <w:r>
                               <w:rPr>
                                 <w:color w:val="000000"/>
@@ -1346,6 +1755,7 @@
                               </w:rPr>
                               <w:t>Mengetahui</w:t>
                             </w:r>
+                            <w:proofErr w:type="spellEnd"/>
                           </w:p>
                           <w:p>
                             <w:pPr>
@@ -1358,8 +1768,49 @@
                                 <w:color w:val="000000"/>
                                 <w:sz w:val="28"/>
                               </w:rPr>
-                              <w:t>Dekan Fakultas Ilmu Komputer</w:t>
-                            </w:r>
+                              <w:t xml:space="preserve">Dekan </w:t>
+                            </w:r>
+                            <w:proofErr w:type="spellStart"/>
+                            <w:r>
+                              <w:rPr>
+                                <w:color w:val="000000"/>
+                                <w:sz w:val="28"/>
+                              </w:rPr>
+                              <w:t>Fakultas</w:t>
+                            </w:r>
+                            <w:proofErr w:type="spellEnd"/>
+                            <w:r>
+                              <w:rPr>
+                                <w:color w:val="000000"/>
+                                <w:sz w:val="28"/>
+                              </w:rPr>
+                              <w:t xml:space="preserve"> </w:t>
+                            </w:r>
+                            <w:proofErr w:type="spellStart"/>
+                            <w:r>
+                              <w:rPr>
+                                <w:color w:val="000000"/>
+                                <w:sz w:val="28"/>
+                              </w:rPr>
+                              <w:t>Ilmu</w:t>
+                            </w:r>
+                            <w:proofErr w:type="spellEnd"/>
+                            <w:r>
+                              <w:rPr>
+                                <w:color w:val="000000"/>
+                                <w:sz w:val="28"/>
+                              </w:rPr>
+                              <w:t xml:space="preserve"> </w:t>
+                            </w:r>
+                            <w:proofErr w:type="spellStart"/>
+                            <w:r>
+                              <w:rPr>
+                                <w:color w:val="000000"/>
+                                <w:sz w:val="28"/>
+                              </w:rPr>
+                              <w:t>Komputer</w:t>
+                            </w:r>
+                            <w:proofErr w:type="spellEnd"/>
                           </w:p>
                           <w:p>
                             <w:pPr>
@@ -1416,12 +1867,21 @@
                               <w:jc w:val="center"/>
                               <w:textDirection w:val="btLr"/>
                             </w:pPr>
-                            <w:r>
-                              <w:rPr>
-                                <w:color w:val="000000"/>
-                                <w:sz w:val="28"/>
-                              </w:rPr>
-                              <w:t>NIP : 197605082003121002</w:t>
+                            <w:proofErr w:type="gramStart"/>
+                            <w:r>
+                              <w:rPr>
+                                <w:color w:val="000000"/>
+                                <w:sz w:val="28"/>
+                              </w:rPr>
+                              <w:t>NIP :</w:t>
+                            </w:r>
+                            <w:proofErr w:type="gramEnd"/>
+                            <w:r>
+                              <w:rPr>
+                                <w:color w:val="000000"/>
+                                <w:sz w:val="28"/>
+                              </w:rPr>
+                              <w:t xml:space="preserve"> 197605082003121002</w:t>
                             </w:r>
                           </w:p>
                         </w:txbxContent>
@@ -1443,7 +1903,7 @@
           </mc:Choice>
           <mc:Fallback>
             <w:pict>
-              <v:shape w14:anchorId="5607C87C" id="Text Box 2" o:spid="_x0000_s1028" type="#_x0000_t202" style="position:absolute;margin-left:74.5pt;margin-top:138.6pt;width:338.25pt;height:161.6pt;z-index:251660288;visibility:visible;mso-wrap-style:square;mso-width-percent:0;mso-height-percent:0;mso-wrap-distance-left:9pt;mso-wrap-distance-top:9pt;mso-wrap-distance-right:9pt;mso-wrap-distance-bottom:9pt;mso-position-horizontal:absolute;mso-position-horizontal-relative:text;mso-position-vertical:absolute;mso-position-vertical-relative:text;mso-width-percent:0;mso-height-percent:0;mso-width-relative:margin;mso-height-relative:margin;v-text-anchor:top" o:gfxdata="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" filled="f" stroked="f">
+              <v:shape w14:anchorId="5607C87C" id="Text Box 2" o:spid="_x0000_s1028" type="#_x0000_t202" style="position:absolute;margin-left:74.5pt;margin-top:146.65pt;width:338.25pt;height:161.6pt;z-index:251660288;visibility:visible;mso-wrap-style:square;mso-width-percent:0;mso-height-percent:0;mso-wrap-distance-left:9pt;mso-wrap-distance-top:9pt;mso-wrap-distance-right:9pt;mso-wrap-distance-bottom:9pt;mso-position-horizontal:absolute;mso-position-horizontal-relative:text;mso-position-vertical:absolute;mso-position-vertical-relative:text;mso-width-percent:0;mso-height-percent:0;mso-width-relative:margin;mso-height-relative:margin;v-text-anchor:top" o:gfxdata="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" filled="f" stroked="f">
                 <v:textbox inset="2.53958mm,2.53958mm,2.53958mm,2.53958mm">
                   <w:txbxContent>
                     <w:p>
@@ -1452,6 +1912,7 @@
                         <w:jc w:val="center"/>
                         <w:textDirection w:val="btLr"/>
                       </w:pPr>
+                      <w:proofErr w:type="spellStart"/>
                       <w:r>
                         <w:rPr>
                           <w:color w:val="000000"/>
@@ -1459,6 +1920,7 @@
                         </w:rPr>
                         <w:t>Mengetahui</w:t>
                       </w:r>
+                      <w:proofErr w:type="spellEnd"/>
                     </w:p>
                     <w:p>
                       <w:pPr>
@@ -1471,8 +1933,49 @@
                           <w:color w:val="000000"/>
                           <w:sz w:val="28"/>
                         </w:rPr>
-                        <w:t>Dekan Fakultas Ilmu Komputer</w:t>
-                      </w:r>
+                        <w:t xml:space="preserve">Dekan </w:t>
+                      </w:r>
+                      <w:proofErr w:type="spellStart"/>
+                      <w:r>
+                        <w:rPr>
+                          <w:color w:val="000000"/>
+                          <w:sz w:val="28"/>
+                        </w:rPr>
+                        <w:t>Fakultas</w:t>
+                      </w:r>
+                      <w:proofErr w:type="spellEnd"/>
+                      <w:r>
+                        <w:rPr>
+                          <w:color w:val="000000"/>
+                          <w:sz w:val="28"/>
+                        </w:rPr>
+                        <w:t xml:space="preserve"> </w:t>
+                      </w:r>
+                      <w:proofErr w:type="spellStart"/>
+                      <w:r>
+                        <w:rPr>
+                          <w:color w:val="000000"/>
+                          <w:sz w:val="28"/>
+                        </w:rPr>
+                        <w:t>Ilmu</w:t>
+                      </w:r>
+                      <w:proofErr w:type="spellEnd"/>
+                      <w:r>
+                        <w:rPr>
+                          <w:color w:val="000000"/>
+                          <w:sz w:val="28"/>
+                        </w:rPr>
+                        <w:t xml:space="preserve"> </w:t>
+                      </w:r>
+                      <w:proofErr w:type="spellStart"/>
+                      <w:r>
+                        <w:rPr>
+                          <w:color w:val="000000"/>
+                          <w:sz w:val="28"/>
+                        </w:rPr>
+                        <w:t>Komputer</w:t>
+                      </w:r>
+                      <w:proofErr w:type="spellEnd"/>
                     </w:p>
                     <w:p>
                       <w:pPr>
@@ -1529,12 +2032,21 @@
                         <w:jc w:val="center"/>
                         <w:textDirection w:val="btLr"/>
                       </w:pPr>
-                      <w:r>
-                        <w:rPr>
-                          <w:color w:val="000000"/>
-                          <w:sz w:val="28"/>
-                        </w:rPr>
-                        <w:t>NIP : 197605082003121002</w:t>
+                      <w:proofErr w:type="gramStart"/>
+                      <w:r>
+                        <w:rPr>
+                          <w:color w:val="000000"/>
+                          <w:sz w:val="28"/>
+                        </w:rPr>
+                        <w:t>NIP :</w:t>
+                      </w:r>
+                      <w:proofErr w:type="gramEnd"/>
+                      <w:r>
+                        <w:rPr>
+                          <w:color w:val="000000"/>
+                          <w:sz w:val="28"/>
+                        </w:rPr>
+                        <w:t xml:space="preserve"> 197605082003121002</w:t>
                       </w:r>
                     </w:p>
                   </w:txbxContent>

</xml_diff>